<commit_message>
updated Day 7 training materials
</commit_message>
<xml_diff>
--- a/Day 5/Hands On Demos/Hands On Demos - Day 5.docx
+++ b/Day 5/Hands On Demos/Hands On Demos - Day 5.docx
@@ -28,6 +28,7 @@
       </w:pPr>
       <w:r>
         <w:rPr>
+          <w:noProof/>
           <w:sz w:val="24"/>
           <w:szCs w:val="24"/>
         </w:rPr>
@@ -78,6 +79,7 @@
       </w:pPr>
       <w:r>
         <w:rPr>
+          <w:noProof/>
           <w:sz w:val="24"/>
           <w:szCs w:val="24"/>
         </w:rPr>
@@ -120,6 +122,7 @@
       </w:r>
       <w:r>
         <w:rPr>
+          <w:noProof/>
           <w:sz w:val="24"/>
           <w:szCs w:val="24"/>
         </w:rPr>
@@ -161,6 +164,7 @@
       </w:r>
       <w:r>
         <w:rPr>
+          <w:noProof/>
           <w:sz w:val="24"/>
           <w:szCs w:val="24"/>
         </w:rPr>
@@ -203,6 +207,7 @@
       </w:r>
       <w:r>
         <w:rPr>
+          <w:noProof/>
           <w:sz w:val="24"/>
           <w:szCs w:val="24"/>
         </w:rPr>
@@ -245,6 +250,7 @@
       </w:r>
       <w:r>
         <w:rPr>
+          <w:noProof/>
           <w:sz w:val="24"/>
           <w:szCs w:val="24"/>
         </w:rPr>
@@ -287,6 +293,7 @@
       </w:r>
       <w:r>
         <w:rPr>
+          <w:noProof/>
           <w:sz w:val="24"/>
           <w:szCs w:val="24"/>
         </w:rPr>
@@ -329,6 +336,7 @@
       </w:r>
       <w:r>
         <w:rPr>
+          <w:noProof/>
           <w:sz w:val="24"/>
           <w:szCs w:val="24"/>
         </w:rPr>
@@ -371,6 +379,7 @@
       </w:r>
       <w:r>
         <w:rPr>
+          <w:noProof/>
           <w:sz w:val="24"/>
           <w:szCs w:val="24"/>
         </w:rPr>
@@ -412,6 +421,7 @@
       </w:r>
       <w:r>
         <w:rPr>
+          <w:noProof/>
           <w:sz w:val="24"/>
           <w:szCs w:val="24"/>
         </w:rPr>
@@ -486,6 +496,7 @@
       </w:pPr>
       <w:r>
         <w:rPr>
+          <w:noProof/>
           <w:sz w:val="24"/>
           <w:szCs w:val="24"/>
         </w:rPr>
@@ -528,6 +539,7 @@
       </w:r>
       <w:r>
         <w:rPr>
+          <w:noProof/>
           <w:sz w:val="24"/>
           <w:szCs w:val="24"/>
         </w:rPr>
@@ -570,6 +582,7 @@
       </w:r>
       <w:r>
         <w:rPr>
+          <w:noProof/>
           <w:sz w:val="24"/>
           <w:szCs w:val="24"/>
         </w:rPr>
@@ -611,6 +624,7 @@
       </w:r>
       <w:r>
         <w:rPr>
+          <w:noProof/>
           <w:sz w:val="24"/>
           <w:szCs w:val="24"/>
         </w:rPr>
@@ -661,6 +675,7 @@
       </w:pPr>
       <w:r>
         <w:rPr>
+          <w:noProof/>
           <w:sz w:val="24"/>
           <w:szCs w:val="24"/>
         </w:rPr>
@@ -739,6 +754,7 @@
       </w:pPr>
       <w:r>
         <w:rPr>
+          <w:noProof/>
           <w:sz w:val="24"/>
           <w:szCs w:val="24"/>
         </w:rPr>
@@ -781,6 +797,7 @@
       </w:r>
       <w:r>
         <w:rPr>
+          <w:noProof/>
           <w:sz w:val="24"/>
           <w:szCs w:val="24"/>
         </w:rPr>
@@ -864,6 +881,852 @@
     </w:p>
     <w:p>
       <w:pPr>
+        <w:jc w:val="center"/>
+        <w:rPr>
+          <w:sz w:val="24"/>
+          <w:szCs w:val="24"/>
+        </w:rPr>
+      </w:pPr>
+      <w:r>
+        <w:rPr>
+          <w:sz w:val="24"/>
+          <w:szCs w:val="24"/>
+        </w:rPr>
+        <w:lastRenderedPageBreak/>
+        <w:drawing>
+          <wp:inline distT="0" distB="0" distL="0" distR="0" wp14:anchorId="0DCD16D9" wp14:editId="0FF22A06">
+            <wp:extent cx="3086367" cy="4419983"/>
+            <wp:effectExtent l="0" t="0" r="0" b="0"/>
+            <wp:docPr id="1495404870" name="Picture 1"/>
+            <wp:cNvGraphicFramePr>
+              <a:graphicFrameLocks xmlns:a="http://schemas.openxmlformats.org/drawingml/2006/main" noChangeAspect="1"/>
+            </wp:cNvGraphicFramePr>
+            <a:graphic xmlns:a="http://schemas.openxmlformats.org/drawingml/2006/main">
+              <a:graphicData uri="http://schemas.openxmlformats.org/drawingml/2006/picture">
+                <pic:pic xmlns:pic="http://schemas.openxmlformats.org/drawingml/2006/picture">
+                  <pic:nvPicPr>
+                    <pic:cNvPr id="1495404870" name=""/>
+                    <pic:cNvPicPr/>
+                  </pic:nvPicPr>
+                  <pic:blipFill>
+                    <a:blip r:embed="rId23"/>
+                    <a:stretch>
+                      <a:fillRect/>
+                    </a:stretch>
+                  </pic:blipFill>
+                  <pic:spPr>
+                    <a:xfrm>
+                      <a:off x="0" y="0"/>
+                      <a:ext cx="3086367" cy="4419983"/>
+                    </a:xfrm>
+                    <a:prstGeom prst="rect">
+                      <a:avLst/>
+                    </a:prstGeom>
+                  </pic:spPr>
+                </pic:pic>
+              </a:graphicData>
+            </a:graphic>
+          </wp:inline>
+        </w:drawing>
+      </w:r>
+    </w:p>
+    <w:p>
+      <w:pPr>
+        <w:jc w:val="center"/>
+        <w:rPr>
+          <w:sz w:val="24"/>
+          <w:szCs w:val="24"/>
+        </w:rPr>
+      </w:pPr>
+    </w:p>
+    <w:p>
+      <w:pPr>
+        <w:rPr>
+          <w:noProof/>
+        </w:rPr>
+      </w:pPr>
+      <w:r>
+        <w:rPr>
+          <w:sz w:val="24"/>
+          <w:szCs w:val="24"/>
+        </w:rPr>
+        <w:lastRenderedPageBreak/>
+        <w:drawing>
+          <wp:inline distT="0" distB="0" distL="0" distR="0" wp14:anchorId="2907E864" wp14:editId="76AE34F2">
+            <wp:extent cx="5943600" cy="4091305"/>
+            <wp:effectExtent l="0" t="0" r="0" b="4445"/>
+            <wp:docPr id="376433474" name="Picture 1"/>
+            <wp:cNvGraphicFramePr>
+              <a:graphicFrameLocks xmlns:a="http://schemas.openxmlformats.org/drawingml/2006/main" noChangeAspect="1"/>
+            </wp:cNvGraphicFramePr>
+            <a:graphic xmlns:a="http://schemas.openxmlformats.org/drawingml/2006/main">
+              <a:graphicData uri="http://schemas.openxmlformats.org/drawingml/2006/picture">
+                <pic:pic xmlns:pic="http://schemas.openxmlformats.org/drawingml/2006/picture">
+                  <pic:nvPicPr>
+                    <pic:cNvPr id="376433474" name=""/>
+                    <pic:cNvPicPr/>
+                  </pic:nvPicPr>
+                  <pic:blipFill>
+                    <a:blip r:embed="rId24"/>
+                    <a:stretch>
+                      <a:fillRect/>
+                    </a:stretch>
+                  </pic:blipFill>
+                  <pic:spPr>
+                    <a:xfrm>
+                      <a:off x="0" y="0"/>
+                      <a:ext cx="5943600" cy="4091305"/>
+                    </a:xfrm>
+                    <a:prstGeom prst="rect">
+                      <a:avLst/>
+                    </a:prstGeom>
+                  </pic:spPr>
+                </pic:pic>
+              </a:graphicData>
+            </a:graphic>
+          </wp:inline>
+        </w:drawing>
+      </w:r>
+      <w:r>
+        <w:rPr>
+          <w:noProof/>
+        </w:rPr>
+        <w:t xml:space="preserve"> </w:t>
+      </w:r>
+      <w:r>
+        <w:rPr>
+          <w:sz w:val="24"/>
+          <w:szCs w:val="24"/>
+        </w:rPr>
+        <w:drawing>
+          <wp:inline distT="0" distB="0" distL="0" distR="0" wp14:anchorId="4CA05A1F" wp14:editId="03DE3D22">
+            <wp:extent cx="5943600" cy="1505585"/>
+            <wp:effectExtent l="0" t="0" r="0" b="0"/>
+            <wp:docPr id="741104036" name="Picture 1"/>
+            <wp:cNvGraphicFramePr>
+              <a:graphicFrameLocks xmlns:a="http://schemas.openxmlformats.org/drawingml/2006/main" noChangeAspect="1"/>
+            </wp:cNvGraphicFramePr>
+            <a:graphic xmlns:a="http://schemas.openxmlformats.org/drawingml/2006/main">
+              <a:graphicData uri="http://schemas.openxmlformats.org/drawingml/2006/picture">
+                <pic:pic xmlns:pic="http://schemas.openxmlformats.org/drawingml/2006/picture">
+                  <pic:nvPicPr>
+                    <pic:cNvPr id="741104036" name=""/>
+                    <pic:cNvPicPr/>
+                  </pic:nvPicPr>
+                  <pic:blipFill>
+                    <a:blip r:embed="rId25"/>
+                    <a:stretch>
+                      <a:fillRect/>
+                    </a:stretch>
+                  </pic:blipFill>
+                  <pic:spPr>
+                    <a:xfrm>
+                      <a:off x="0" y="0"/>
+                      <a:ext cx="5943600" cy="1505585"/>
+                    </a:xfrm>
+                    <a:prstGeom prst="rect">
+                      <a:avLst/>
+                    </a:prstGeom>
+                  </pic:spPr>
+                </pic:pic>
+              </a:graphicData>
+            </a:graphic>
+          </wp:inline>
+        </w:drawing>
+      </w:r>
+      <w:r>
+        <w:rPr>
+          <w:noProof/>
+        </w:rPr>
+        <w:t xml:space="preserve"> </w:t>
+      </w:r>
+      <w:r>
+        <w:rPr>
+          <w:noProof/>
+        </w:rPr>
+        <w:lastRenderedPageBreak/>
+        <w:drawing>
+          <wp:inline distT="0" distB="0" distL="0" distR="0" wp14:anchorId="70B43B23" wp14:editId="14201C8C">
+            <wp:extent cx="5943600" cy="2130425"/>
+            <wp:effectExtent l="0" t="0" r="0" b="3175"/>
+            <wp:docPr id="798010460" name="Picture 1"/>
+            <wp:cNvGraphicFramePr>
+              <a:graphicFrameLocks xmlns:a="http://schemas.openxmlformats.org/drawingml/2006/main" noChangeAspect="1"/>
+            </wp:cNvGraphicFramePr>
+            <a:graphic xmlns:a="http://schemas.openxmlformats.org/drawingml/2006/main">
+              <a:graphicData uri="http://schemas.openxmlformats.org/drawingml/2006/picture">
+                <pic:pic xmlns:pic="http://schemas.openxmlformats.org/drawingml/2006/picture">
+                  <pic:nvPicPr>
+                    <pic:cNvPr id="798010460" name=""/>
+                    <pic:cNvPicPr/>
+                  </pic:nvPicPr>
+                  <pic:blipFill>
+                    <a:blip r:embed="rId26"/>
+                    <a:stretch>
+                      <a:fillRect/>
+                    </a:stretch>
+                  </pic:blipFill>
+                  <pic:spPr>
+                    <a:xfrm>
+                      <a:off x="0" y="0"/>
+                      <a:ext cx="5943600" cy="2130425"/>
+                    </a:xfrm>
+                    <a:prstGeom prst="rect">
+                      <a:avLst/>
+                    </a:prstGeom>
+                  </pic:spPr>
+                </pic:pic>
+              </a:graphicData>
+            </a:graphic>
+          </wp:inline>
+        </w:drawing>
+      </w:r>
+      <w:r>
+        <w:rPr>
+          <w:noProof/>
+        </w:rPr>
+        <w:t xml:space="preserve"> </w:t>
+      </w:r>
+      <w:r>
+        <w:rPr>
+          <w:noProof/>
+        </w:rPr>
+        <w:drawing>
+          <wp:inline distT="0" distB="0" distL="0" distR="0" wp14:anchorId="59F5671A" wp14:editId="1306AEAC">
+            <wp:extent cx="5943600" cy="2686685"/>
+            <wp:effectExtent l="0" t="0" r="0" b="0"/>
+            <wp:docPr id="488996109" name="Picture 1"/>
+            <wp:cNvGraphicFramePr>
+              <a:graphicFrameLocks xmlns:a="http://schemas.openxmlformats.org/drawingml/2006/main" noChangeAspect="1"/>
+            </wp:cNvGraphicFramePr>
+            <a:graphic xmlns:a="http://schemas.openxmlformats.org/drawingml/2006/main">
+              <a:graphicData uri="http://schemas.openxmlformats.org/drawingml/2006/picture">
+                <pic:pic xmlns:pic="http://schemas.openxmlformats.org/drawingml/2006/picture">
+                  <pic:nvPicPr>
+                    <pic:cNvPr id="488996109" name=""/>
+                    <pic:cNvPicPr/>
+                  </pic:nvPicPr>
+                  <pic:blipFill>
+                    <a:blip r:embed="rId27"/>
+                    <a:stretch>
+                      <a:fillRect/>
+                    </a:stretch>
+                  </pic:blipFill>
+                  <pic:spPr>
+                    <a:xfrm>
+                      <a:off x="0" y="0"/>
+                      <a:ext cx="5943600" cy="2686685"/>
+                    </a:xfrm>
+                    <a:prstGeom prst="rect">
+                      <a:avLst/>
+                    </a:prstGeom>
+                  </pic:spPr>
+                </pic:pic>
+              </a:graphicData>
+            </a:graphic>
+          </wp:inline>
+        </w:drawing>
+      </w:r>
+    </w:p>
+    <w:p>
+      <w:pPr>
+        <w:rPr>
+          <w:noProof/>
+        </w:rPr>
+      </w:pPr>
+    </w:p>
+    <w:p>
+      <w:pPr>
+        <w:rPr>
+          <w:noProof/>
+        </w:rPr>
+      </w:pPr>
+      <w:r>
+        <w:rPr>
+          <w:sz w:val="24"/>
+          <w:szCs w:val="24"/>
+        </w:rPr>
+        <w:lastRenderedPageBreak/>
+        <w:drawing>
+          <wp:inline distT="0" distB="0" distL="0" distR="0" wp14:anchorId="76BE4AAF" wp14:editId="7D4416E7">
+            <wp:extent cx="5456393" cy="5692633"/>
+            <wp:effectExtent l="0" t="0" r="0" b="3810"/>
+            <wp:docPr id="876163748" name="Picture 1"/>
+            <wp:cNvGraphicFramePr>
+              <a:graphicFrameLocks xmlns:a="http://schemas.openxmlformats.org/drawingml/2006/main" noChangeAspect="1"/>
+            </wp:cNvGraphicFramePr>
+            <a:graphic xmlns:a="http://schemas.openxmlformats.org/drawingml/2006/main">
+              <a:graphicData uri="http://schemas.openxmlformats.org/drawingml/2006/picture">
+                <pic:pic xmlns:pic="http://schemas.openxmlformats.org/drawingml/2006/picture">
+                  <pic:nvPicPr>
+                    <pic:cNvPr id="876163748" name=""/>
+                    <pic:cNvPicPr/>
+                  </pic:nvPicPr>
+                  <pic:blipFill>
+                    <a:blip r:embed="rId28"/>
+                    <a:stretch>
+                      <a:fillRect/>
+                    </a:stretch>
+                  </pic:blipFill>
+                  <pic:spPr>
+                    <a:xfrm>
+                      <a:off x="0" y="0"/>
+                      <a:ext cx="5456393" cy="5692633"/>
+                    </a:xfrm>
+                    <a:prstGeom prst="rect">
+                      <a:avLst/>
+                    </a:prstGeom>
+                  </pic:spPr>
+                </pic:pic>
+              </a:graphicData>
+            </a:graphic>
+          </wp:inline>
+        </w:drawing>
+      </w:r>
+      <w:r>
+        <w:rPr>
+          <w:noProof/>
+        </w:rPr>
+        <w:t xml:space="preserve"> </w:t>
+      </w:r>
+      <w:r>
+        <w:rPr>
+          <w:sz w:val="24"/>
+          <w:szCs w:val="24"/>
+        </w:rPr>
+        <w:lastRenderedPageBreak/>
+        <w:drawing>
+          <wp:inline distT="0" distB="0" distL="0" distR="0" wp14:anchorId="6DEC0459" wp14:editId="674FE3F6">
+            <wp:extent cx="5943600" cy="4745990"/>
+            <wp:effectExtent l="0" t="0" r="0" b="0"/>
+            <wp:docPr id="1731369433" name="Picture 1"/>
+            <wp:cNvGraphicFramePr>
+              <a:graphicFrameLocks xmlns:a="http://schemas.openxmlformats.org/drawingml/2006/main" noChangeAspect="1"/>
+            </wp:cNvGraphicFramePr>
+            <a:graphic xmlns:a="http://schemas.openxmlformats.org/drawingml/2006/main">
+              <a:graphicData uri="http://schemas.openxmlformats.org/drawingml/2006/picture">
+                <pic:pic xmlns:pic="http://schemas.openxmlformats.org/drawingml/2006/picture">
+                  <pic:nvPicPr>
+                    <pic:cNvPr id="1731369433" name=""/>
+                    <pic:cNvPicPr/>
+                  </pic:nvPicPr>
+                  <pic:blipFill>
+                    <a:blip r:embed="rId29"/>
+                    <a:stretch>
+                      <a:fillRect/>
+                    </a:stretch>
+                  </pic:blipFill>
+                  <pic:spPr>
+                    <a:xfrm>
+                      <a:off x="0" y="0"/>
+                      <a:ext cx="5943600" cy="4745990"/>
+                    </a:xfrm>
+                    <a:prstGeom prst="rect">
+                      <a:avLst/>
+                    </a:prstGeom>
+                  </pic:spPr>
+                </pic:pic>
+              </a:graphicData>
+            </a:graphic>
+          </wp:inline>
+        </w:drawing>
+      </w:r>
+      <w:r>
+        <w:rPr>
+          <w:noProof/>
+        </w:rPr>
+        <w:t xml:space="preserve"> </w:t>
+      </w:r>
+      <w:r>
+        <w:rPr>
+          <w:noProof/>
+        </w:rPr>
+        <w:lastRenderedPageBreak/>
+        <w:drawing>
+          <wp:inline distT="0" distB="0" distL="0" distR="0" wp14:anchorId="33B6A763" wp14:editId="11FBBAB3">
+            <wp:extent cx="5943600" cy="4201160"/>
+            <wp:effectExtent l="0" t="0" r="0" b="8890"/>
+            <wp:docPr id="1295993010" name="Picture 1"/>
+            <wp:cNvGraphicFramePr>
+              <a:graphicFrameLocks xmlns:a="http://schemas.openxmlformats.org/drawingml/2006/main" noChangeAspect="1"/>
+            </wp:cNvGraphicFramePr>
+            <a:graphic xmlns:a="http://schemas.openxmlformats.org/drawingml/2006/main">
+              <a:graphicData uri="http://schemas.openxmlformats.org/drawingml/2006/picture">
+                <pic:pic xmlns:pic="http://schemas.openxmlformats.org/drawingml/2006/picture">
+                  <pic:nvPicPr>
+                    <pic:cNvPr id="1295993010" name=""/>
+                    <pic:cNvPicPr/>
+                  </pic:nvPicPr>
+                  <pic:blipFill>
+                    <a:blip r:embed="rId30"/>
+                    <a:stretch>
+                      <a:fillRect/>
+                    </a:stretch>
+                  </pic:blipFill>
+                  <pic:spPr>
+                    <a:xfrm>
+                      <a:off x="0" y="0"/>
+                      <a:ext cx="5943600" cy="4201160"/>
+                    </a:xfrm>
+                    <a:prstGeom prst="rect">
+                      <a:avLst/>
+                    </a:prstGeom>
+                  </pic:spPr>
+                </pic:pic>
+              </a:graphicData>
+            </a:graphic>
+          </wp:inline>
+        </w:drawing>
+      </w:r>
+    </w:p>
+    <w:p>
+      <w:pPr>
+        <w:rPr>
+          <w:noProof/>
+        </w:rPr>
+      </w:pPr>
+      <w:r>
+        <w:rPr>
+          <w:sz w:val="24"/>
+          <w:szCs w:val="24"/>
+        </w:rPr>
+        <w:lastRenderedPageBreak/>
+        <w:drawing>
+          <wp:inline distT="0" distB="0" distL="0" distR="0" wp14:anchorId="062EDDAC" wp14:editId="1C87BC08">
+            <wp:extent cx="5943600" cy="3445510"/>
+            <wp:effectExtent l="0" t="0" r="0" b="2540"/>
+            <wp:docPr id="778210946" name="Picture 1"/>
+            <wp:cNvGraphicFramePr>
+              <a:graphicFrameLocks xmlns:a="http://schemas.openxmlformats.org/drawingml/2006/main" noChangeAspect="1"/>
+            </wp:cNvGraphicFramePr>
+            <a:graphic xmlns:a="http://schemas.openxmlformats.org/drawingml/2006/main">
+              <a:graphicData uri="http://schemas.openxmlformats.org/drawingml/2006/picture">
+                <pic:pic xmlns:pic="http://schemas.openxmlformats.org/drawingml/2006/picture">
+                  <pic:nvPicPr>
+                    <pic:cNvPr id="778210946" name=""/>
+                    <pic:cNvPicPr/>
+                  </pic:nvPicPr>
+                  <pic:blipFill>
+                    <a:blip r:embed="rId31"/>
+                    <a:stretch>
+                      <a:fillRect/>
+                    </a:stretch>
+                  </pic:blipFill>
+                  <pic:spPr>
+                    <a:xfrm>
+                      <a:off x="0" y="0"/>
+                      <a:ext cx="5943600" cy="3445510"/>
+                    </a:xfrm>
+                    <a:prstGeom prst="rect">
+                      <a:avLst/>
+                    </a:prstGeom>
+                  </pic:spPr>
+                </pic:pic>
+              </a:graphicData>
+            </a:graphic>
+          </wp:inline>
+        </w:drawing>
+      </w:r>
+      <w:r>
+        <w:rPr>
+          <w:noProof/>
+        </w:rPr>
+        <w:t xml:space="preserve"> </w:t>
+      </w:r>
+      <w:r>
+        <w:rPr>
+          <w:sz w:val="24"/>
+          <w:szCs w:val="24"/>
+        </w:rPr>
+        <w:drawing>
+          <wp:inline distT="0" distB="0" distL="0" distR="0" wp14:anchorId="4DF4699C" wp14:editId="189E2E03">
+            <wp:extent cx="5943600" cy="3254375"/>
+            <wp:effectExtent l="0" t="0" r="0" b="3175"/>
+            <wp:docPr id="1436703011" name="Picture 1"/>
+            <wp:cNvGraphicFramePr>
+              <a:graphicFrameLocks xmlns:a="http://schemas.openxmlformats.org/drawingml/2006/main" noChangeAspect="1"/>
+            </wp:cNvGraphicFramePr>
+            <a:graphic xmlns:a="http://schemas.openxmlformats.org/drawingml/2006/main">
+              <a:graphicData uri="http://schemas.openxmlformats.org/drawingml/2006/picture">
+                <pic:pic xmlns:pic="http://schemas.openxmlformats.org/drawingml/2006/picture">
+                  <pic:nvPicPr>
+                    <pic:cNvPr id="1436703011" name=""/>
+                    <pic:cNvPicPr/>
+                  </pic:nvPicPr>
+                  <pic:blipFill>
+                    <a:blip r:embed="rId32"/>
+                    <a:stretch>
+                      <a:fillRect/>
+                    </a:stretch>
+                  </pic:blipFill>
+                  <pic:spPr>
+                    <a:xfrm>
+                      <a:off x="0" y="0"/>
+                      <a:ext cx="5943600" cy="3254375"/>
+                    </a:xfrm>
+                    <a:prstGeom prst="rect">
+                      <a:avLst/>
+                    </a:prstGeom>
+                  </pic:spPr>
+                </pic:pic>
+              </a:graphicData>
+            </a:graphic>
+          </wp:inline>
+        </w:drawing>
+      </w:r>
+      <w:r>
+        <w:rPr>
+          <w:noProof/>
+        </w:rPr>
+        <w:t xml:space="preserve"> </w:t>
+      </w:r>
+      <w:r>
+        <w:rPr>
+          <w:noProof/>
+        </w:rPr>
+        <w:drawing>
+          <wp:inline distT="0" distB="0" distL="0" distR="0" wp14:anchorId="7F06AF27" wp14:editId="301D26BA">
+            <wp:extent cx="5943600" cy="1457960"/>
+            <wp:effectExtent l="0" t="0" r="0" b="8890"/>
+            <wp:docPr id="1141978978" name="Picture 1"/>
+            <wp:cNvGraphicFramePr>
+              <a:graphicFrameLocks xmlns:a="http://schemas.openxmlformats.org/drawingml/2006/main" noChangeAspect="1"/>
+            </wp:cNvGraphicFramePr>
+            <a:graphic xmlns:a="http://schemas.openxmlformats.org/drawingml/2006/main">
+              <a:graphicData uri="http://schemas.openxmlformats.org/drawingml/2006/picture">
+                <pic:pic xmlns:pic="http://schemas.openxmlformats.org/drawingml/2006/picture">
+                  <pic:nvPicPr>
+                    <pic:cNvPr id="1141978978" name=""/>
+                    <pic:cNvPicPr/>
+                  </pic:nvPicPr>
+                  <pic:blipFill>
+                    <a:blip r:embed="rId33"/>
+                    <a:stretch>
+                      <a:fillRect/>
+                    </a:stretch>
+                  </pic:blipFill>
+                  <pic:spPr>
+                    <a:xfrm>
+                      <a:off x="0" y="0"/>
+                      <a:ext cx="5943600" cy="1457960"/>
+                    </a:xfrm>
+                    <a:prstGeom prst="rect">
+                      <a:avLst/>
+                    </a:prstGeom>
+                  </pic:spPr>
+                </pic:pic>
+              </a:graphicData>
+            </a:graphic>
+          </wp:inline>
+        </w:drawing>
+      </w:r>
+    </w:p>
+    <w:p>
+      <w:pPr>
+        <w:rPr>
+          <w:noProof/>
+        </w:rPr>
+      </w:pPr>
+      <w:r>
+        <w:rPr>
+          <w:sz w:val="24"/>
+          <w:szCs w:val="24"/>
+        </w:rPr>
+        <w:lastRenderedPageBreak/>
+        <w:drawing>
+          <wp:inline distT="0" distB="0" distL="0" distR="0" wp14:anchorId="1742DE14" wp14:editId="7580E6C1">
+            <wp:extent cx="5943600" cy="2460625"/>
+            <wp:effectExtent l="0" t="0" r="0" b="0"/>
+            <wp:docPr id="2074594784" name="Picture 1"/>
+            <wp:cNvGraphicFramePr>
+              <a:graphicFrameLocks xmlns:a="http://schemas.openxmlformats.org/drawingml/2006/main" noChangeAspect="1"/>
+            </wp:cNvGraphicFramePr>
+            <a:graphic xmlns:a="http://schemas.openxmlformats.org/drawingml/2006/main">
+              <a:graphicData uri="http://schemas.openxmlformats.org/drawingml/2006/picture">
+                <pic:pic xmlns:pic="http://schemas.openxmlformats.org/drawingml/2006/picture">
+                  <pic:nvPicPr>
+                    <pic:cNvPr id="2074594784" name=""/>
+                    <pic:cNvPicPr/>
+                  </pic:nvPicPr>
+                  <pic:blipFill>
+                    <a:blip r:embed="rId34"/>
+                    <a:stretch>
+                      <a:fillRect/>
+                    </a:stretch>
+                  </pic:blipFill>
+                  <pic:spPr>
+                    <a:xfrm>
+                      <a:off x="0" y="0"/>
+                      <a:ext cx="5943600" cy="2460625"/>
+                    </a:xfrm>
+                    <a:prstGeom prst="rect">
+                      <a:avLst/>
+                    </a:prstGeom>
+                  </pic:spPr>
+                </pic:pic>
+              </a:graphicData>
+            </a:graphic>
+          </wp:inline>
+        </w:drawing>
+      </w:r>
+      <w:r>
+        <w:rPr>
+          <w:noProof/>
+        </w:rPr>
+        <w:t xml:space="preserve"> </w:t>
+      </w:r>
+      <w:r>
+        <w:rPr>
+          <w:noProof/>
+        </w:rPr>
+        <w:drawing>
+          <wp:inline distT="0" distB="0" distL="0" distR="0" wp14:anchorId="1A96F1F4" wp14:editId="6688C05B">
+            <wp:extent cx="5943600" cy="2915920"/>
+            <wp:effectExtent l="0" t="0" r="0" b="0"/>
+            <wp:docPr id="1402724081" name="Picture 1"/>
+            <wp:cNvGraphicFramePr>
+              <a:graphicFrameLocks xmlns:a="http://schemas.openxmlformats.org/drawingml/2006/main" noChangeAspect="1"/>
+            </wp:cNvGraphicFramePr>
+            <a:graphic xmlns:a="http://schemas.openxmlformats.org/drawingml/2006/main">
+              <a:graphicData uri="http://schemas.openxmlformats.org/drawingml/2006/picture">
+                <pic:pic xmlns:pic="http://schemas.openxmlformats.org/drawingml/2006/picture">
+                  <pic:nvPicPr>
+                    <pic:cNvPr id="1402724081" name=""/>
+                    <pic:cNvPicPr/>
+                  </pic:nvPicPr>
+                  <pic:blipFill>
+                    <a:blip r:embed="rId35"/>
+                    <a:stretch>
+                      <a:fillRect/>
+                    </a:stretch>
+                  </pic:blipFill>
+                  <pic:spPr>
+                    <a:xfrm>
+                      <a:off x="0" y="0"/>
+                      <a:ext cx="5943600" cy="2915920"/>
+                    </a:xfrm>
+                    <a:prstGeom prst="rect">
+                      <a:avLst/>
+                    </a:prstGeom>
+                  </pic:spPr>
+                </pic:pic>
+              </a:graphicData>
+            </a:graphic>
+          </wp:inline>
+        </w:drawing>
+      </w:r>
+      <w:r>
+        <w:rPr>
+          <w:noProof/>
+        </w:rPr>
+        <w:t xml:space="preserve"> </w:t>
+      </w:r>
+      <w:r>
+        <w:rPr>
+          <w:noProof/>
+        </w:rPr>
+        <w:lastRenderedPageBreak/>
+        <w:drawing>
+          <wp:inline distT="0" distB="0" distL="0" distR="0" wp14:anchorId="54063910" wp14:editId="33EC5477">
+            <wp:extent cx="5943600" cy="4385310"/>
+            <wp:effectExtent l="0" t="0" r="0" b="0"/>
+            <wp:docPr id="422883293" name="Picture 1"/>
+            <wp:cNvGraphicFramePr>
+              <a:graphicFrameLocks xmlns:a="http://schemas.openxmlformats.org/drawingml/2006/main" noChangeAspect="1"/>
+            </wp:cNvGraphicFramePr>
+            <a:graphic xmlns:a="http://schemas.openxmlformats.org/drawingml/2006/main">
+              <a:graphicData uri="http://schemas.openxmlformats.org/drawingml/2006/picture">
+                <pic:pic xmlns:pic="http://schemas.openxmlformats.org/drawingml/2006/picture">
+                  <pic:nvPicPr>
+                    <pic:cNvPr id="422883293" name=""/>
+                    <pic:cNvPicPr/>
+                  </pic:nvPicPr>
+                  <pic:blipFill>
+                    <a:blip r:embed="rId36"/>
+                    <a:stretch>
+                      <a:fillRect/>
+                    </a:stretch>
+                  </pic:blipFill>
+                  <pic:spPr>
+                    <a:xfrm>
+                      <a:off x="0" y="0"/>
+                      <a:ext cx="5943600" cy="4385310"/>
+                    </a:xfrm>
+                    <a:prstGeom prst="rect">
+                      <a:avLst/>
+                    </a:prstGeom>
+                  </pic:spPr>
+                </pic:pic>
+              </a:graphicData>
+            </a:graphic>
+          </wp:inline>
+        </w:drawing>
+      </w:r>
+      <w:r>
+        <w:rPr>
+          <w:noProof/>
+        </w:rPr>
+        <w:t xml:space="preserve"> </w:t>
+      </w:r>
+      <w:r>
+        <w:rPr>
+          <w:noProof/>
+        </w:rPr>
+        <w:drawing>
+          <wp:inline distT="0" distB="0" distL="0" distR="0" wp14:anchorId="00453071" wp14:editId="25CC4FCB">
+            <wp:extent cx="5943600" cy="3780790"/>
+            <wp:effectExtent l="0" t="0" r="0" b="0"/>
+            <wp:docPr id="795832738" name="Picture 1"/>
+            <wp:cNvGraphicFramePr>
+              <a:graphicFrameLocks xmlns:a="http://schemas.openxmlformats.org/drawingml/2006/main" noChangeAspect="1"/>
+            </wp:cNvGraphicFramePr>
+            <a:graphic xmlns:a="http://schemas.openxmlformats.org/drawingml/2006/main">
+              <a:graphicData uri="http://schemas.openxmlformats.org/drawingml/2006/picture">
+                <pic:pic xmlns:pic="http://schemas.openxmlformats.org/drawingml/2006/picture">
+                  <pic:nvPicPr>
+                    <pic:cNvPr id="795832738" name=""/>
+                    <pic:cNvPicPr/>
+                  </pic:nvPicPr>
+                  <pic:blipFill>
+                    <a:blip r:embed="rId37"/>
+                    <a:stretch>
+                      <a:fillRect/>
+                    </a:stretch>
+                  </pic:blipFill>
+                  <pic:spPr>
+                    <a:xfrm>
+                      <a:off x="0" y="0"/>
+                      <a:ext cx="5943600" cy="3780790"/>
+                    </a:xfrm>
+                    <a:prstGeom prst="rect">
+                      <a:avLst/>
+                    </a:prstGeom>
+                  </pic:spPr>
+                </pic:pic>
+              </a:graphicData>
+            </a:graphic>
+          </wp:inline>
+        </w:drawing>
+      </w:r>
+      <w:r>
+        <w:rPr>
+          <w:noProof/>
+        </w:rPr>
+        <w:t xml:space="preserve"> </w:t>
+      </w:r>
+      <w:r>
+        <w:rPr>
+          <w:noProof/>
+        </w:rPr>
+        <w:lastRenderedPageBreak/>
+        <w:drawing>
+          <wp:inline distT="0" distB="0" distL="0" distR="0" wp14:anchorId="6DD77CF0" wp14:editId="16679C52">
+            <wp:extent cx="5943600" cy="4401185"/>
+            <wp:effectExtent l="0" t="0" r="0" b="0"/>
+            <wp:docPr id="1294338732" name="Picture 1"/>
+            <wp:cNvGraphicFramePr>
+              <a:graphicFrameLocks xmlns:a="http://schemas.openxmlformats.org/drawingml/2006/main" noChangeAspect="1"/>
+            </wp:cNvGraphicFramePr>
+            <a:graphic xmlns:a="http://schemas.openxmlformats.org/drawingml/2006/main">
+              <a:graphicData uri="http://schemas.openxmlformats.org/drawingml/2006/picture">
+                <pic:pic xmlns:pic="http://schemas.openxmlformats.org/drawingml/2006/picture">
+                  <pic:nvPicPr>
+                    <pic:cNvPr id="1294338732" name=""/>
+                    <pic:cNvPicPr/>
+                  </pic:nvPicPr>
+                  <pic:blipFill>
+                    <a:blip r:embed="rId38"/>
+                    <a:stretch>
+                      <a:fillRect/>
+                    </a:stretch>
+                  </pic:blipFill>
+                  <pic:spPr>
+                    <a:xfrm>
+                      <a:off x="0" y="0"/>
+                      <a:ext cx="5943600" cy="4401185"/>
+                    </a:xfrm>
+                    <a:prstGeom prst="rect">
+                      <a:avLst/>
+                    </a:prstGeom>
+                  </pic:spPr>
+                </pic:pic>
+              </a:graphicData>
+            </a:graphic>
+          </wp:inline>
+        </w:drawing>
+      </w:r>
+      <w:r>
+        <w:rPr>
+          <w:noProof/>
+        </w:rPr>
+        <w:t xml:space="preserve"> </w:t>
+      </w:r>
+      <w:r>
+        <w:rPr>
+          <w:noProof/>
+        </w:rPr>
+        <w:drawing>
+          <wp:inline distT="0" distB="0" distL="0" distR="0" wp14:anchorId="012E03C4" wp14:editId="531DA97F">
+            <wp:extent cx="5943600" cy="882650"/>
+            <wp:effectExtent l="0" t="0" r="0" b="0"/>
+            <wp:docPr id="1069032178" name="Picture 1"/>
+            <wp:cNvGraphicFramePr>
+              <a:graphicFrameLocks xmlns:a="http://schemas.openxmlformats.org/drawingml/2006/main" noChangeAspect="1"/>
+            </wp:cNvGraphicFramePr>
+            <a:graphic xmlns:a="http://schemas.openxmlformats.org/drawingml/2006/main">
+              <a:graphicData uri="http://schemas.openxmlformats.org/drawingml/2006/picture">
+                <pic:pic xmlns:pic="http://schemas.openxmlformats.org/drawingml/2006/picture">
+                  <pic:nvPicPr>
+                    <pic:cNvPr id="1069032178" name=""/>
+                    <pic:cNvPicPr/>
+                  </pic:nvPicPr>
+                  <pic:blipFill>
+                    <a:blip r:embed="rId39"/>
+                    <a:stretch>
+                      <a:fillRect/>
+                    </a:stretch>
+                  </pic:blipFill>
+                  <pic:spPr>
+                    <a:xfrm>
+                      <a:off x="0" y="0"/>
+                      <a:ext cx="5943600" cy="882650"/>
+                    </a:xfrm>
+                    <a:prstGeom prst="rect">
+                      <a:avLst/>
+                    </a:prstGeom>
+                  </pic:spPr>
+                </pic:pic>
+              </a:graphicData>
+            </a:graphic>
+          </wp:inline>
+        </w:drawing>
+      </w:r>
+    </w:p>
+    <w:p>
+      <w:pPr>
+        <w:rPr>
+          <w:noProof/>
+        </w:rPr>
+      </w:pPr>
+    </w:p>
+    <w:p>
+      <w:pPr>
+        <w:jc w:val="center"/>
+        <w:rPr>
+          <w:sz w:val="24"/>
+          <w:szCs w:val="24"/>
+        </w:rPr>
+      </w:pPr>
+      <w:r>
+        <w:rPr>
+          <w:sz w:val="24"/>
+          <w:szCs w:val="24"/>
+        </w:rPr>
+        <w:t>****************************************************************************************************************************</w:t>
+      </w:r>
+    </w:p>
+    <w:p>
+      <w:pPr>
         <w:rPr>
           <w:sz w:val="24"/>
           <w:szCs w:val="24"/>
@@ -887,7 +1750,7 @@
       </w:pPr>
     </w:p>
     <w:sectPr>
-      <w:footerReference w:type="default" r:id="rId23"/>
+      <w:footerReference w:type="default" r:id="rId40"/>
       <w:pgSz w:w="12240" w:h="15840"/>
       <w:pgMar w:top="1440" w:right="1440" w:bottom="1440" w:left="1440" w:header="720" w:footer="720" w:gutter="0"/>
       <w:cols w:space="720"/>

</xml_diff>